<commit_message>
Penambahan informasi metode daur ulang
</commit_message>
<xml_diff>
--- a/MetodeDaurUlang.docx
+++ b/MetodeDaurUlang.docx
@@ -434,8 +434,6 @@
           <w:lang w:eastAsia="id-ID"/>
         </w:rPr>
       </w:pPr>
-      <w:bookmarkStart w:id="0" w:name="_GoBack"/>
-      <w:bookmarkEnd w:id="0"/>
       <w:r>
         <w:rPr>
           <w:rFonts w:ascii="Times New Roman" w:eastAsia="Times New Roman" w:hAnsi="Times New Roman" w:cs="Times New Roman"/>
@@ -623,6 +621,329 @@
         </w:rPr>
         <w:t>, Kanada, di mana sampah organik rumah tangga, seperti sampah dapur dan potongan tanaman dikumpulkan di kantong khusus untuk dikomposkan.</w:t>
       </w:r>
+    </w:p>
+    <w:p>
+      <w:pPr>
+        <w:spacing w:before="100" w:beforeAutospacing="1" w:after="100" w:afterAutospacing="1" w:line="240" w:lineRule="auto"/>
+        <w:outlineLvl w:val="3"/>
+        <w:rPr>
+          <w:rFonts w:ascii="Times New Roman" w:eastAsia="Times New Roman" w:hAnsi="Times New Roman" w:cs="Times New Roman"/>
+          <w:b/>
+          <w:bCs/>
+          <w:sz w:val="24"/>
+          <w:szCs w:val="24"/>
+          <w:lang w:eastAsia="id-ID"/>
+        </w:rPr>
+      </w:pPr>
+      <w:r>
+        <w:rPr>
+          <w:rFonts w:ascii="Times New Roman" w:eastAsia="Times New Roman" w:hAnsi="Times New Roman" w:cs="Times New Roman"/>
+          <w:b/>
+          <w:bCs/>
+          <w:sz w:val="24"/>
+          <w:szCs w:val="24"/>
+          <w:lang w:eastAsia="id-ID"/>
+        </w:rPr>
+        <w:t>Pemulihan energi</w:t>
+      </w:r>
+    </w:p>
+    <w:p>
+      <w:pPr>
+        <w:spacing w:after="0" w:line="240" w:lineRule="auto"/>
+        <w:rPr>
+          <w:rFonts w:ascii="Times New Roman" w:eastAsia="Times New Roman" w:hAnsi="Times New Roman" w:cs="Times New Roman"/>
+          <w:sz w:val="24"/>
+          <w:szCs w:val="24"/>
+          <w:lang w:eastAsia="id-ID"/>
+        </w:rPr>
+      </w:pPr>
+    </w:p>
+    <w:p>
+      <w:pPr>
+        <w:spacing w:after="0" w:line="240" w:lineRule="auto"/>
+        <w:rPr>
+          <w:rFonts w:ascii="Times New Roman" w:eastAsia="Times New Roman" w:hAnsi="Times New Roman" w:cs="Times New Roman"/>
+          <w:sz w:val="24"/>
+          <w:szCs w:val="24"/>
+          <w:lang w:eastAsia="id-ID"/>
+        </w:rPr>
+      </w:pPr>
+      <w:r>
+        <w:rPr>
+          <w:rFonts w:ascii="Times New Roman" w:eastAsia="Times New Roman" w:hAnsi="Times New Roman" w:cs="Times New Roman"/>
+          <w:noProof/>
+          <w:color w:val="0000FF"/>
+          <w:sz w:val="24"/>
+          <w:szCs w:val="24"/>
+          <w:lang w:eastAsia="id-ID"/>
+        </w:rPr>
+        <w:drawing>
+          <wp:inline distT="0" distB="0" distL="0" distR="0" wp14:anchorId="0E9BBC35" wp14:editId="078FE738">
+            <wp:extent cx="1714500" cy="857250"/>
+            <wp:effectExtent l="0" t="0" r="0" b="0"/>
+            <wp:docPr id="3" name="Picture 3" descr="http://upload.wikimedia.org/wikipedia/commons/thumb/5/5c/Haase_Lubeck_MBT.JPG/180px-Haase_Lubeck_MBT.JPG">
+              <a:hlinkClick xmlns:a="http://schemas.openxmlformats.org/drawingml/2006/main" r:id="rId20"/>
+            </wp:docPr>
+            <wp:cNvGraphicFramePr>
+              <a:graphicFrameLocks xmlns:a="http://schemas.openxmlformats.org/drawingml/2006/main" noChangeAspect="1"/>
+            </wp:cNvGraphicFramePr>
+            <a:graphic xmlns:a="http://schemas.openxmlformats.org/drawingml/2006/main">
+              <a:graphicData uri="http://schemas.openxmlformats.org/drawingml/2006/picture">
+                <pic:pic xmlns:pic="http://schemas.openxmlformats.org/drawingml/2006/picture">
+                  <pic:nvPicPr>
+                    <pic:cNvPr id="0" name="Picture 8" descr="http://upload.wikimedia.org/wikipedia/commons/thumb/5/5c/Haase_Lubeck_MBT.JPG/180px-Haase_Lubeck_MBT.JPG">
+                      <a:hlinkClick r:id="rId20"/>
+                    </pic:cNvPr>
+                    <pic:cNvPicPr>
+                      <a:picLocks noChangeAspect="1" noChangeArrowheads="1"/>
+                    </pic:cNvPicPr>
+                  </pic:nvPicPr>
+                  <pic:blipFill>
+                    <a:blip r:embed="rId21">
+                      <a:extLst>
+                        <a:ext uri="{28A0092B-C50C-407E-A947-70E740481C1C}">
+                          <a14:useLocalDpi xmlns:a14="http://schemas.microsoft.com/office/drawing/2010/main" val="0"/>
+                        </a:ext>
+                      </a:extLst>
+                    </a:blip>
+                    <a:srcRect/>
+                    <a:stretch>
+                      <a:fillRect/>
+                    </a:stretch>
+                  </pic:blipFill>
+                  <pic:spPr bwMode="auto">
+                    <a:xfrm>
+                      <a:off x="0" y="0"/>
+                      <a:ext cx="1714500" cy="857250"/>
+                    </a:xfrm>
+                    <a:prstGeom prst="rect">
+                      <a:avLst/>
+                    </a:prstGeom>
+                    <a:noFill/>
+                    <a:ln>
+                      <a:noFill/>
+                    </a:ln>
+                  </pic:spPr>
+                </pic:pic>
+              </a:graphicData>
+            </a:graphic>
+          </wp:inline>
+        </w:drawing>
+      </w:r>
+    </w:p>
+    <w:p>
+      <w:pPr>
+        <w:spacing w:after="0" w:line="240" w:lineRule="auto"/>
+        <w:rPr>
+          <w:rFonts w:ascii="Times New Roman" w:eastAsia="Times New Roman" w:hAnsi="Times New Roman" w:cs="Times New Roman"/>
+          <w:sz w:val="24"/>
+          <w:szCs w:val="24"/>
+          <w:lang w:eastAsia="id-ID"/>
+        </w:rPr>
+      </w:pPr>
+    </w:p>
+    <w:p>
+      <w:pPr>
+        <w:spacing w:before="100" w:beforeAutospacing="1" w:after="100" w:afterAutospacing="1" w:line="240" w:lineRule="auto"/>
+        <w:jc w:val="both"/>
+        <w:rPr>
+          <w:rFonts w:ascii="Times New Roman" w:eastAsia="Times New Roman" w:hAnsi="Times New Roman" w:cs="Times New Roman"/>
+          <w:sz w:val="24"/>
+          <w:szCs w:val="24"/>
+          <w:lang w:eastAsia="id-ID"/>
+        </w:rPr>
+      </w:pPr>
+      <w:r>
+        <w:rPr>
+          <w:rFonts w:ascii="Times New Roman" w:eastAsia="Times New Roman" w:hAnsi="Times New Roman" w:cs="Times New Roman"/>
+          <w:sz w:val="24"/>
+          <w:szCs w:val="24"/>
+          <w:lang w:eastAsia="id-ID"/>
+        </w:rPr>
+        <w:t xml:space="preserve">Kandungan energi yang terkandung dalam sampah bisa diambil langsung dengan cara menjadikannya bahan bakar, atau secara tidak langsung dengan cara mengolahnya menjadi bahan bakar tipe lain. Daur ulang melalui cara "perlakuan panas" bervariasi mulai dari menggunakannya sebagai bahan bakar memasak atau memanaskan sampai menggunakannya untuk memanaskan boiler untuk menghasilkan uap dan listrik dari turbin-generator. Pirolisa dan gasifikasi adalah dua bentuk perlakuan panas yang berhubungan, ketika sampah dipanaskan pada suhu tinggi dengan keadaan miskin oksigen. Proses ini biasanya dilakukan di wadah tertutup pada </w:t>
+      </w:r>
+      <w:hyperlink r:id="rId22" w:tooltip="Tekanan" w:history="1">
+        <w:r>
+          <w:rPr>
+            <w:rFonts w:ascii="Times New Roman" w:eastAsia="Times New Roman" w:hAnsi="Times New Roman" w:cs="Times New Roman"/>
+            <w:sz w:val="24"/>
+            <w:szCs w:val="24"/>
+            <w:lang w:eastAsia="id-ID"/>
+          </w:rPr>
+          <w:t>Tekanan</w:t>
+        </w:r>
+      </w:hyperlink>
+      <w:r>
+        <w:rPr>
+          <w:rFonts w:ascii="Times New Roman" w:eastAsia="Times New Roman" w:hAnsi="Times New Roman" w:cs="Times New Roman"/>
+          <w:sz w:val="24"/>
+          <w:szCs w:val="24"/>
+          <w:lang w:eastAsia="id-ID"/>
+        </w:rPr>
+        <w:t xml:space="preserve"> tinggi. </w:t>
+      </w:r>
+    </w:p>
+    <w:p>
+      <w:pPr>
+        <w:spacing w:before="100" w:beforeAutospacing="1" w:after="100" w:afterAutospacing="1" w:line="240" w:lineRule="auto"/>
+        <w:jc w:val="both"/>
+        <w:rPr>
+          <w:rFonts w:ascii="Times New Roman" w:eastAsia="Times New Roman" w:hAnsi="Times New Roman" w:cs="Times New Roman"/>
+          <w:sz w:val="24"/>
+          <w:szCs w:val="24"/>
+          <w:lang w:eastAsia="id-ID"/>
+        </w:rPr>
+      </w:pPr>
+      <w:r>
+        <w:rPr>
+          <w:rFonts w:ascii="Times New Roman" w:eastAsia="Times New Roman" w:hAnsi="Times New Roman" w:cs="Times New Roman"/>
+          <w:sz w:val="24"/>
+          <w:szCs w:val="24"/>
+          <w:lang w:eastAsia="id-ID"/>
+        </w:rPr>
+        <w:t xml:space="preserve">Pirolisa dari sampah padat mengubah sampah menjadi produk berzat padat, gas, dan cair. Produk cair dan gas bisa dibakar untuk menghasilkan energi atau dimurnikan menjadi produk </w:t>
+      </w:r>
+      <w:r>
+        <w:rPr>
+          <w:rFonts w:ascii="Times New Roman" w:eastAsia="Times New Roman" w:hAnsi="Times New Roman" w:cs="Times New Roman"/>
+          <w:sz w:val="24"/>
+          <w:szCs w:val="24"/>
+          <w:lang w:eastAsia="id-ID"/>
+        </w:rPr>
+        <w:lastRenderedPageBreak/>
+        <w:t xml:space="preserve">lain. Padatan sisa selanjutnya bisa dimurnikan menjadi produk seperti karbon aktif. Gasifikasi dan </w:t>
+      </w:r>
+      <w:hyperlink r:id="rId23" w:tooltip="Gasifikasi busur plasma (halaman belum tersedia)" w:history="1">
+        <w:r>
+          <w:rPr>
+            <w:rFonts w:ascii="Times New Roman" w:eastAsia="Times New Roman" w:hAnsi="Times New Roman" w:cs="Times New Roman"/>
+            <w:sz w:val="24"/>
+            <w:szCs w:val="24"/>
+            <w:lang w:eastAsia="id-ID"/>
+          </w:rPr>
+          <w:t>Gasifikasi busur plasma</w:t>
+        </w:r>
+      </w:hyperlink>
+      <w:r>
+        <w:rPr>
+          <w:rFonts w:ascii="Times New Roman" w:eastAsia="Times New Roman" w:hAnsi="Times New Roman" w:cs="Times New Roman"/>
+          <w:sz w:val="24"/>
+          <w:szCs w:val="24"/>
+          <w:lang w:eastAsia="id-ID"/>
+        </w:rPr>
+        <w:t xml:space="preserve"> yang canggih digunakan untuk mengkonversi material organik langsung menjadi </w:t>
+      </w:r>
+      <w:hyperlink r:id="rId24" w:tooltip="Gas sintetis (halaman belum tersedia)" w:history="1">
+        <w:r>
+          <w:rPr>
+            <w:rFonts w:ascii="Times New Roman" w:eastAsia="Times New Roman" w:hAnsi="Times New Roman" w:cs="Times New Roman"/>
+            <w:sz w:val="24"/>
+            <w:szCs w:val="24"/>
+            <w:lang w:eastAsia="id-ID"/>
+          </w:rPr>
+          <w:t>Gas sintetis</w:t>
+        </w:r>
+      </w:hyperlink>
+      <w:r>
+        <w:rPr>
+          <w:rFonts w:ascii="Times New Roman" w:eastAsia="Times New Roman" w:hAnsi="Times New Roman" w:cs="Times New Roman"/>
+          <w:sz w:val="24"/>
+          <w:szCs w:val="24"/>
+          <w:lang w:eastAsia="id-ID"/>
+        </w:rPr>
+        <w:t xml:space="preserve"> (campuran antara karbon monoksida dan hidrogen). Gas ini kemudian dibakar untuk menghasilkan listrik dan uap.</w:t>
+      </w:r>
+    </w:p>
+    <w:p>
+      <w:pPr>
+        <w:spacing w:before="100" w:beforeAutospacing="1" w:after="100" w:afterAutospacing="1" w:line="240" w:lineRule="auto"/>
+        <w:jc w:val="both"/>
+        <w:rPr>
+          <w:rFonts w:ascii="Times New Roman" w:eastAsia="Times New Roman" w:hAnsi="Times New Roman" w:cs="Times New Roman"/>
+          <w:sz w:val="24"/>
+          <w:szCs w:val="24"/>
+          <w:lang w:eastAsia="id-ID"/>
+        </w:rPr>
+      </w:pPr>
+    </w:p>
+    <w:p>
+      <w:pPr>
+        <w:spacing w:before="100" w:beforeAutospacing="1" w:after="100" w:afterAutospacing="1" w:line="240" w:lineRule="auto"/>
+        <w:outlineLvl w:val="2"/>
+        <w:rPr>
+          <w:rFonts w:ascii="Times New Roman" w:eastAsia="Times New Roman" w:hAnsi="Times New Roman" w:cs="Times New Roman"/>
+          <w:sz w:val="24"/>
+          <w:szCs w:val="24"/>
+          <w:lang w:eastAsia="id-ID"/>
+        </w:rPr>
+      </w:pPr>
+      <w:r>
+        <w:rPr>
+          <w:rFonts w:ascii="Times New Roman" w:eastAsia="Times New Roman" w:hAnsi="Times New Roman" w:cs="Times New Roman"/>
+          <w:b/>
+          <w:bCs/>
+          <w:sz w:val="27"/>
+          <w:szCs w:val="27"/>
+          <w:lang w:eastAsia="id-ID"/>
+        </w:rPr>
+        <w:t>Metode penghindaran dan pengurangan</w:t>
+      </w:r>
+    </w:p>
+    <w:p>
+      <w:pPr>
+        <w:spacing w:before="100" w:beforeAutospacing="1" w:after="100" w:afterAutospacing="1" w:line="240" w:lineRule="auto"/>
+        <w:jc w:val="both"/>
+        <w:rPr>
+          <w:rFonts w:ascii="Times New Roman" w:eastAsia="Times New Roman" w:hAnsi="Times New Roman" w:cs="Times New Roman"/>
+          <w:sz w:val="24"/>
+          <w:szCs w:val="24"/>
+          <w:lang w:eastAsia="id-ID"/>
+        </w:rPr>
+      </w:pPr>
+      <w:r>
+        <w:rPr>
+          <w:rFonts w:ascii="Times New Roman" w:eastAsia="Times New Roman" w:hAnsi="Times New Roman" w:cs="Times New Roman"/>
+          <w:sz w:val="24"/>
+          <w:szCs w:val="24"/>
+          <w:lang w:eastAsia="id-ID"/>
+        </w:rPr>
+        <w:t xml:space="preserve">Sebuah metode yang penting dari pengelolaan sampah adalah pencegahan zat sampah terbentuk, atau dikenal juga dengan "pengurangan sampah". Metode pencegahan termasuk penggunaan kembali barang bekas pakai, memperbaiki barang yang rusak, mendesain produk supaya bisa diisi ulang atau bisa digunakan kembali (seperti tas belanja katun menggantikan tas plastik), mengajak konsumen untuk menghindari penggunaan barang sekali pakai (contohnya kertas tisu), dan mendesain produk yang menggunakan bahan yang lebih sedikit untuk fungsi yang sama (contoh, </w:t>
+      </w:r>
+      <w:hyperlink r:id="rId25" w:history="1">
+        <w:r>
+          <w:rPr>
+            <w:rFonts w:ascii="Times New Roman" w:eastAsia="Times New Roman" w:hAnsi="Times New Roman" w:cs="Times New Roman"/>
+            <w:sz w:val="24"/>
+            <w:szCs w:val="24"/>
+            <w:lang w:eastAsia="id-ID"/>
+          </w:rPr>
+          <w:t>pengurangan bobot kaleng minuman</w:t>
+        </w:r>
+      </w:hyperlink>
+      <w:r>
+        <w:rPr>
+          <w:rFonts w:ascii="Times New Roman" w:eastAsia="Times New Roman" w:hAnsi="Times New Roman" w:cs="Times New Roman"/>
+          <w:sz w:val="24"/>
+          <w:szCs w:val="24"/>
+          <w:lang w:eastAsia="id-ID"/>
+        </w:rPr>
+        <w:t>).</w:t>
+      </w:r>
+    </w:p>
+    <w:p>
+      <w:pPr>
+        <w:spacing w:before="100" w:beforeAutospacing="1" w:after="100" w:afterAutospacing="1" w:line="240" w:lineRule="auto"/>
+        <w:jc w:val="both"/>
+        <w:rPr>
+          <w:rFonts w:ascii="Times New Roman" w:eastAsia="Times New Roman" w:hAnsi="Times New Roman" w:cs="Times New Roman"/>
+          <w:color w:val="000000" w:themeColor="text1"/>
+          <w:sz w:val="24"/>
+          <w:szCs w:val="24"/>
+          <w:lang w:eastAsia="id-ID"/>
+        </w:rPr>
+      </w:pPr>
+      <w:bookmarkStart w:id="0" w:name="_GoBack"/>
+      <w:bookmarkEnd w:id="0"/>
     </w:p>
     <w:p>
       <w:pPr>

</xml_diff>